<commit_message>
Tutorial 12 - Question 5 done
</commit_message>
<xml_diff>
--- a/tutorial 12/t12/EC_2022_012.docx
+++ b/tutorial 12/t12/EC_2022_012.docx
@@ -19,20 +19,27 @@
     </w:p>
     <w:p>
       <w:r>
-        <w:t xml:space="preserve">b) c3 and c6 objects can call any methods in both classes , but the other hand other objects can’t call </w:t>
-      </w:r>
-      <w:r>
-        <w:t>Cylinder</w:t>
-      </w:r>
-      <w:r>
-        <w:t xml:space="preserve"> class (child</w:t>
+        <w:t xml:space="preserve">b) c3 and c6 objects can call any methods in both </w:t>
+      </w:r>
+      <w:proofErr w:type="gramStart"/>
+      <w:r>
+        <w:t>classes ,</w:t>
+      </w:r>
+      <w:proofErr w:type="gramEnd"/>
+      <w:r>
+        <w:t xml:space="preserve"> but the other hand other objects can’t call Cylinder class (child</w:t>
       </w:r>
       <w:r>
         <w:t xml:space="preserve"> class</w:t>
       </w:r>
       <w:r>
-        <w:t>) methods. Because they are in Circle reference .</w:t>
-      </w:r>
+        <w:t xml:space="preserve">) methods. Because they are in Circle </w:t>
+      </w:r>
+      <w:proofErr w:type="gramStart"/>
+      <w:r>
+        <w:t>reference .</w:t>
+      </w:r>
+      <w:proofErr w:type="gramEnd"/>
     </w:p>
     <w:p/>
     <w:p>
@@ -980,7 +987,15 @@
       </w:r>
       <w:proofErr w:type="spellEnd"/>
       <w:r>
-        <w:t xml:space="preserve"> these are works fine with public ,but the other hand </w:t>
+        <w:t xml:space="preserve"> these are works fine with </w:t>
+      </w:r>
+      <w:proofErr w:type="gramStart"/>
+      <w:r>
+        <w:t>public ,but</w:t>
+      </w:r>
+      <w:proofErr w:type="gramEnd"/>
+      <w:r>
+        <w:t xml:space="preserve"> the other hand </w:t>
       </w:r>
       <w:r>
         <w:t>I can’t make them private , after that I can’t access those instances in other classes .</w:t>
@@ -1044,7 +1059,15 @@
       </w:r>
       <w:r>
         <w:br/>
-        <w:t xml:space="preserve">    public abstract double salary(double hours); //calculate salary based on </w:t>
+        <w:t xml:space="preserve">    public abstract double </w:t>
+      </w:r>
+      <w:proofErr w:type="gramStart"/>
+      <w:r>
+        <w:t>salary(</w:t>
+      </w:r>
+      <w:proofErr w:type="gramEnd"/>
+      <w:r>
+        <w:t xml:space="preserve">double hours); //calculate salary based on </w:t>
       </w:r>
       <w:proofErr w:type="spellStart"/>
       <w:r>
@@ -1753,6 +1776,7 @@
         <w:rPr>
           <w:b/>
           <w:bCs/>
+          <w:noProof/>
         </w:rPr>
         <w:drawing>
           <wp:inline distT="0" distB="0" distL="0" distR="0" wp14:anchorId="55914558" wp14:editId="411E266C">
@@ -1770,7 +1794,7 @@
                     <pic:cNvPicPr/>
                   </pic:nvPicPr>
                   <pic:blipFill>
-                    <a:blip r:embed="rId6"/>
+                    <a:blip r:embed="rId7"/>
                     <a:stretch>
                       <a:fillRect/>
                     </a:stretch>
@@ -2366,31 +2390,28 @@
         <w:t>)</w:t>
       </w:r>
       <w:r>
+        <w:t xml:space="preserve"> Ball </w:t>
+      </w:r>
+      <w:proofErr w:type="spellStart"/>
+      <w:r>
+        <w:t>ball</w:t>
+      </w:r>
+      <w:proofErr w:type="spellEnd"/>
+      <w:r>
+        <w:t xml:space="preserve"> = new Football("</w:t>
+      </w:r>
+      <w:proofErr w:type="spellStart"/>
+      <w:r>
+        <w:t>spalding</w:t>
+      </w:r>
+      <w:proofErr w:type="spellEnd"/>
+      <w:r>
+        <w:t>");</w:t>
+      </w:r>
+      <w:r>
         <w:t xml:space="preserve"> </w:t>
       </w:r>
       <w:r>
-        <w:t xml:space="preserve">Ball </w:t>
-      </w:r>
-      <w:proofErr w:type="spellStart"/>
-      <w:r>
-        <w:t>ball</w:t>
-      </w:r>
-      <w:proofErr w:type="spellEnd"/>
-      <w:r>
-        <w:t xml:space="preserve"> = new Football("</w:t>
-      </w:r>
-      <w:proofErr w:type="spellStart"/>
-      <w:r>
-        <w:t>spalding</w:t>
-      </w:r>
-      <w:proofErr w:type="spellEnd"/>
-      <w:r>
-        <w:t>");</w:t>
-      </w:r>
-      <w:r>
-        <w:t xml:space="preserve"> </w:t>
-      </w:r>
-      <w:r>
         <w:rPr>
           <w:b/>
           <w:bCs/>
@@ -2403,10 +2424,7 @@
         <w:t>ii)</w:t>
       </w:r>
       <w:r>
-        <w:t xml:space="preserve"> </w:t>
-      </w:r>
-      <w:r>
-        <w:t xml:space="preserve">Ball </w:t>
+        <w:t xml:space="preserve"> Ball </w:t>
       </w:r>
       <w:proofErr w:type="spellStart"/>
       <w:r>
@@ -2446,10 +2464,33 @@
         <w:t>iii)</w:t>
       </w:r>
       <w:r>
+        <w:t xml:space="preserve"> Object obj = new Baseball("</w:t>
+      </w:r>
+      <w:proofErr w:type="spellStart"/>
+      <w:r>
+        <w:t>spalding</w:t>
+      </w:r>
+      <w:proofErr w:type="spellEnd"/>
+      <w:r>
+        <w:t>");</w:t>
+      </w:r>
+      <w:r>
         <w:t xml:space="preserve"> </w:t>
       </w:r>
       <w:r>
-        <w:t>Object obj = new Baseball("</w:t>
+        <w:rPr>
+          <w:b/>
+          <w:bCs/>
+        </w:rPr>
+        <w:t>E</w:t>
+      </w:r>
+    </w:p>
+    <w:p>
+      <w:r>
+        <w:t>iv)</w:t>
+      </w:r>
+      <w:r>
+        <w:t xml:space="preserve"> Object obj = new Baseball("</w:t>
       </w:r>
       <w:proofErr w:type="spellStart"/>
       <w:r>
@@ -2457,6 +2498,103 @@
       </w:r>
       <w:proofErr w:type="spellEnd"/>
       <w:r>
+        <w:t xml:space="preserve">"); </w:t>
+      </w:r>
+      <w:proofErr w:type="spellStart"/>
+      <w:r>
+        <w:t>Tossable</w:t>
+      </w:r>
+      <w:proofErr w:type="spellEnd"/>
+      <w:r>
+        <w:t xml:space="preserve"> </w:t>
+      </w:r>
+      <w:proofErr w:type="spellStart"/>
+      <w:r>
+        <w:t>tossable</w:t>
+      </w:r>
+      <w:proofErr w:type="spellEnd"/>
+      <w:r>
+        <w:t xml:space="preserve"> = obj;</w:t>
+      </w:r>
+      <w:r>
+        <w:t xml:space="preserve"> </w:t>
+      </w:r>
+      <w:r>
+        <w:rPr>
+          <w:b/>
+          <w:bCs/>
+        </w:rPr>
+        <w:t>Give Error</w:t>
+      </w:r>
+    </w:p>
+    <w:p>
+      <w:r>
+        <w:t>v)</w:t>
+      </w:r>
+      <w:r>
+        <w:t xml:space="preserve"> </w:t>
+      </w:r>
+      <w:proofErr w:type="spellStart"/>
+      <w:r>
+        <w:t>Tossable</w:t>
+      </w:r>
+      <w:proofErr w:type="spellEnd"/>
+      <w:r>
+        <w:t xml:space="preserve"> </w:t>
+      </w:r>
+      <w:proofErr w:type="spellStart"/>
+      <w:r>
+        <w:t>tossable</w:t>
+      </w:r>
+      <w:proofErr w:type="spellEnd"/>
+      <w:r>
+        <w:t xml:space="preserve"> = new Baseball("</w:t>
+      </w:r>
+      <w:proofErr w:type="spellStart"/>
+      <w:r>
+        <w:t>spalding</w:t>
+      </w:r>
+      <w:proofErr w:type="spellEnd"/>
+      <w:r>
+        <w:t xml:space="preserve">"); Object </w:t>
+      </w:r>
+      <w:proofErr w:type="spellStart"/>
+      <w:r>
+        <w:t>objtossable</w:t>
+      </w:r>
+      <w:proofErr w:type="spellEnd"/>
+      <w:r>
+        <w:t>;</w:t>
+      </w:r>
+      <w:r>
+        <w:rPr>
+          <w:b/>
+          <w:bCs/>
+        </w:rPr>
+        <w:t xml:space="preserve"> C</w:t>
+      </w:r>
+    </w:p>
+    <w:p>
+      <w:r>
+        <w:t>vi)</w:t>
+      </w:r>
+      <w:r>
+        <w:t xml:space="preserve"> Rock </w:t>
+      </w:r>
+      <w:proofErr w:type="spellStart"/>
+      <w:r>
+        <w:t>rock</w:t>
+      </w:r>
+      <w:proofErr w:type="spellEnd"/>
+      <w:r>
+        <w:t xml:space="preserve"> new Baseball("</w:t>
+      </w:r>
+      <w:proofErr w:type="spellStart"/>
+      <w:r>
+        <w:t>spalding</w:t>
+      </w:r>
+      <w:proofErr w:type="spellEnd"/>
+      <w:r>
         <w:t>");</w:t>
       </w:r>
       <w:r>
@@ -2467,26 +2605,83 @@
           <w:b/>
           <w:bCs/>
         </w:rPr>
+        <w:t>Give Error</w:t>
+      </w:r>
+    </w:p>
+    <w:p>
+      <w:pPr>
+        <w:rPr>
+          <w:b/>
+          <w:bCs/>
+        </w:rPr>
+      </w:pPr>
+      <w:r>
+        <w:t>vii)</w:t>
+      </w:r>
+      <w:r>
+        <w:t xml:space="preserve"> </w:t>
+      </w:r>
+      <w:proofErr w:type="spellStart"/>
+      <w:r>
+        <w:t>Tossable</w:t>
+      </w:r>
+      <w:proofErr w:type="spellEnd"/>
+      <w:r>
+        <w:t xml:space="preserve"> </w:t>
+      </w:r>
+      <w:proofErr w:type="spellStart"/>
+      <w:r>
+        <w:t>tossable</w:t>
+      </w:r>
+      <w:proofErr w:type="spellEnd"/>
+      <w:r>
+        <w:t xml:space="preserve"> = new </w:t>
+      </w:r>
+      <w:proofErr w:type="gramStart"/>
+      <w:r>
+        <w:t>Rock(</w:t>
+      </w:r>
+      <w:proofErr w:type="gramEnd"/>
+      <w:r>
+        <w:t>);</w:t>
+      </w:r>
+      <w:r>
+        <w:t xml:space="preserve"> </w:t>
+      </w:r>
+      <w:r>
+        <w:rPr>
+          <w:b/>
+          <w:bCs/>
+        </w:rPr>
         <w:t>E</w:t>
       </w:r>
     </w:p>
     <w:p>
-      <w:r>
-        <w:t>iv)</w:t>
-      </w:r>
-      <w:r>
-        <w:t xml:space="preserve"> </w:t>
-      </w:r>
-      <w:r>
-        <w:t>Object obj = new Baseball("</w:t>
-      </w:r>
-      <w:proofErr w:type="spellStart"/>
-      <w:r>
-        <w:t>spalding</w:t>
-      </w:r>
-      <w:proofErr w:type="spellEnd"/>
-      <w:r>
-        <w:t xml:space="preserve">"); </w:t>
+      <w:pPr>
+        <w:rPr>
+          <w:b/>
+          <w:bCs/>
+        </w:rPr>
+      </w:pPr>
+    </w:p>
+    <w:p>
+      <w:pPr>
+        <w:rPr>
+          <w:b/>
+          <w:bCs/>
+        </w:rPr>
+      </w:pPr>
+      <w:r>
+        <w:rPr>
+          <w:b/>
+          <w:bCs/>
+        </w:rPr>
+        <w:t>Ball.java</w:t>
+      </w:r>
+    </w:p>
+    <w:p>
+      <w:r>
+        <w:t xml:space="preserve">public class Ball implements </w:t>
       </w:r>
       <w:proofErr w:type="spellStart"/>
       <w:r>
@@ -2494,204 +2689,34 @@
       </w:r>
       <w:proofErr w:type="spellEnd"/>
       <w:r>
-        <w:t xml:space="preserve"> </w:t>
-      </w:r>
-      <w:proofErr w:type="spellStart"/>
-      <w:r>
-        <w:t>tossable</w:t>
-      </w:r>
-      <w:proofErr w:type="spellEnd"/>
-      <w:r>
-        <w:t xml:space="preserve"> = obj;</w:t>
-      </w:r>
-      <w:r>
-        <w:t xml:space="preserve"> </w:t>
-      </w:r>
-      <w:r>
-        <w:rPr>
-          <w:b/>
-          <w:bCs/>
-        </w:rPr>
-        <w:t>Give Error</w:t>
-      </w:r>
-    </w:p>
-    <w:p>
-      <w:r>
-        <w:t>v)</w:t>
-      </w:r>
-      <w:r>
-        <w:t xml:space="preserve"> </w:t>
-      </w:r>
-      <w:proofErr w:type="spellStart"/>
-      <w:r>
-        <w:t>Tossable</w:t>
-      </w:r>
-      <w:proofErr w:type="spellEnd"/>
-      <w:r>
-        <w:t xml:space="preserve"> </w:t>
-      </w:r>
-      <w:proofErr w:type="spellStart"/>
-      <w:r>
-        <w:t>tossable</w:t>
-      </w:r>
-      <w:proofErr w:type="spellEnd"/>
-      <w:r>
-        <w:t xml:space="preserve"> = new Baseball("</w:t>
-      </w:r>
-      <w:proofErr w:type="spellStart"/>
-      <w:r>
-        <w:t>spalding</w:t>
-      </w:r>
-      <w:proofErr w:type="spellEnd"/>
-      <w:r>
-        <w:t xml:space="preserve">"); Object </w:t>
-      </w:r>
-      <w:proofErr w:type="spellStart"/>
-      <w:r>
-        <w:t>objtossable</w:t>
+        <w:t xml:space="preserve"> {</w:t>
+      </w:r>
+      <w:r>
+        <w:br/>
+        <w:t xml:space="preserve">    public String </w:t>
+      </w:r>
+      <w:proofErr w:type="spellStart"/>
+      <w:r>
+        <w:t>brandName</w:t>
       </w:r>
       <w:proofErr w:type="spellEnd"/>
       <w:r>
         <w:t>;</w:t>
       </w:r>
       <w:r>
-        <w:rPr>
-          <w:b/>
-          <w:bCs/>
-        </w:rPr>
-        <w:t xml:space="preserve"> C</w:t>
-      </w:r>
-    </w:p>
-    <w:p>
-      <w:r>
-        <w:t>vi)</w:t>
-      </w:r>
-      <w:r>
-        <w:t xml:space="preserve"> </w:t>
-      </w:r>
-      <w:r>
-        <w:t xml:space="preserve">Rock </w:t>
-      </w:r>
-      <w:proofErr w:type="spellStart"/>
-      <w:r>
-        <w:t>rock</w:t>
-      </w:r>
-      <w:proofErr w:type="spellEnd"/>
-      <w:r>
-        <w:t xml:space="preserve"> new Baseball("</w:t>
-      </w:r>
-      <w:proofErr w:type="spellStart"/>
-      <w:r>
-        <w:t>spalding</w:t>
-      </w:r>
-      <w:proofErr w:type="spellEnd"/>
-      <w:r>
-        <w:t>");</w:t>
-      </w:r>
-      <w:r>
-        <w:t xml:space="preserve"> </w:t>
-      </w:r>
-      <w:r>
-        <w:rPr>
-          <w:b/>
-          <w:bCs/>
-        </w:rPr>
-        <w:t>Give Error</w:t>
-      </w:r>
-    </w:p>
-    <w:p>
-      <w:pPr>
-        <w:rPr>
-          <w:b/>
-          <w:bCs/>
-        </w:rPr>
-      </w:pPr>
-      <w:r>
-        <w:t>vii)</w:t>
-      </w:r>
-      <w:r>
-        <w:t xml:space="preserve"> </w:t>
-      </w:r>
-      <w:proofErr w:type="spellStart"/>
-      <w:r>
-        <w:t>Tossable</w:t>
-      </w:r>
-      <w:proofErr w:type="spellEnd"/>
-      <w:r>
-        <w:t xml:space="preserve"> </w:t>
-      </w:r>
-      <w:proofErr w:type="spellStart"/>
-      <w:r>
-        <w:t>tossable</w:t>
-      </w:r>
-      <w:proofErr w:type="spellEnd"/>
-      <w:r>
-        <w:t xml:space="preserve"> = new Rock();</w:t>
-      </w:r>
-      <w:r>
-        <w:t xml:space="preserve"> </w:t>
-      </w:r>
-      <w:r>
-        <w:rPr>
-          <w:b/>
-          <w:bCs/>
-        </w:rPr>
-        <w:t>E</w:t>
-      </w:r>
-    </w:p>
-    <w:p>
-      <w:pPr>
-        <w:rPr>
-          <w:b/>
-          <w:bCs/>
-        </w:rPr>
-      </w:pPr>
-    </w:p>
-    <w:p>
-      <w:pPr>
-        <w:rPr>
-          <w:b/>
-          <w:bCs/>
-        </w:rPr>
-      </w:pPr>
-      <w:r>
-        <w:rPr>
-          <w:b/>
-          <w:bCs/>
-        </w:rPr>
-        <w:t>Ball.java</w:t>
-      </w:r>
-    </w:p>
-    <w:p>
-      <w:r>
-        <w:t xml:space="preserve">public class Ball implements </w:t>
-      </w:r>
-      <w:proofErr w:type="spellStart"/>
-      <w:r>
-        <w:t>Tossable</w:t>
-      </w:r>
-      <w:proofErr w:type="spellEnd"/>
-      <w:r>
-        <w:t xml:space="preserve"> {</w:t>
-      </w:r>
-      <w:r>
-        <w:br/>
-        <w:t xml:space="preserve">    public String </w:t>
-      </w:r>
-      <w:proofErr w:type="spellStart"/>
-      <w:r>
-        <w:t>brandName</w:t>
-      </w:r>
-      <w:proofErr w:type="spellEnd"/>
-      <w:r>
-        <w:t>;</w:t>
-      </w:r>
-      <w:r>
-        <w:br/>
-      </w:r>
-      <w:r>
-        <w:br/>
-        <w:t xml:space="preserve">    Ball(String brand) {</w:t>
+        <w:br/>
+      </w:r>
+      <w:r>
+        <w:br/>
+        <w:t xml:space="preserve">    </w:t>
+      </w:r>
+      <w:proofErr w:type="gramStart"/>
+      <w:r>
+        <w:t>Ball(</w:t>
+      </w:r>
+      <w:proofErr w:type="gramEnd"/>
+      <w:r>
+        <w:t>String brand) {</w:t>
       </w:r>
       <w:r>
         <w:br/>
@@ -2831,7 +2856,15 @@
       </w:r>
       <w:r>
         <w:br/>
-        <w:t xml:space="preserve">    public void toss() {</w:t>
+        <w:t xml:space="preserve">    public void </w:t>
+      </w:r>
+      <w:proofErr w:type="gramStart"/>
+      <w:r>
+        <w:t>toss(</w:t>
+      </w:r>
+      <w:proofErr w:type="gramEnd"/>
+      <w:r>
+        <w:t>) {</w:t>
       </w:r>
       <w:r>
         <w:br/>
@@ -2894,7 +2927,15 @@
       </w:r>
       <w:r>
         <w:br/>
-        <w:t xml:space="preserve">    public void toss();</w:t>
+        <w:t xml:space="preserve">    public void </w:t>
+      </w:r>
+      <w:proofErr w:type="gramStart"/>
+      <w:r>
+        <w:t>toss(</w:t>
+      </w:r>
+      <w:proofErr w:type="gramEnd"/>
+      <w:r>
+        <w:t>);</w:t>
       </w:r>
       <w:r>
         <w:br/>
@@ -2927,7 +2968,15 @@
       </w:r>
       <w:r>
         <w:br/>
-        <w:t xml:space="preserve">    Baseball(String brand) {</w:t>
+        <w:t xml:space="preserve">    </w:t>
+      </w:r>
+      <w:proofErr w:type="gramStart"/>
+      <w:r>
+        <w:t>Baseball(</w:t>
+      </w:r>
+      <w:proofErr w:type="gramEnd"/>
+      <w:r>
+        <w:t>String brand) {</w:t>
       </w:r>
       <w:r>
         <w:br/>
@@ -3049,7 +3098,15 @@
       </w:r>
       <w:r>
         <w:br/>
-        <w:t xml:space="preserve">    Football(String brand) {</w:t>
+        <w:t xml:space="preserve">    </w:t>
+      </w:r>
+      <w:proofErr w:type="gramStart"/>
+      <w:r>
+        <w:t>Football(</w:t>
+      </w:r>
+      <w:proofErr w:type="gramEnd"/>
+      <w:r>
+        <w:t>String brand) {</w:t>
       </w:r>
       <w:r>
         <w:br/>
@@ -3163,6 +3220,1093 @@
       </w:r>
       <w:r>
         <w:br/>
+        <w:t xml:space="preserve">    public static void </w:t>
+      </w:r>
+      <w:proofErr w:type="gramStart"/>
+      <w:r>
+        <w:t>main(</w:t>
+      </w:r>
+      <w:proofErr w:type="gramEnd"/>
+      <w:r>
+        <w:t xml:space="preserve">String[] </w:t>
+      </w:r>
+      <w:proofErr w:type="spellStart"/>
+      <w:r>
+        <w:t>args</w:t>
+      </w:r>
+      <w:proofErr w:type="spellEnd"/>
+      <w:r>
+        <w:t>) {</w:t>
+      </w:r>
+      <w:r>
+        <w:br/>
+      </w:r>
+      <w:r>
+        <w:br/>
+        <w:t xml:space="preserve">        Ball </w:t>
+      </w:r>
+      <w:proofErr w:type="spellStart"/>
+      <w:r>
+        <w:t>ball</w:t>
+      </w:r>
+      <w:proofErr w:type="spellEnd"/>
+      <w:r>
+        <w:t xml:space="preserve"> = new Football("</w:t>
+      </w:r>
+      <w:proofErr w:type="spellStart"/>
+      <w:r>
+        <w:t>spalding</w:t>
+      </w:r>
+      <w:proofErr w:type="spellEnd"/>
+      <w:r>
+        <w:t>");</w:t>
+      </w:r>
+      <w:r>
+        <w:br/>
+        <w:t xml:space="preserve">        Object obj = new Baseball("</w:t>
+      </w:r>
+      <w:proofErr w:type="spellStart"/>
+      <w:r>
+        <w:t>spalding</w:t>
+      </w:r>
+      <w:proofErr w:type="spellEnd"/>
+      <w:r>
+        <w:t>");</w:t>
+      </w:r>
+      <w:r>
+        <w:br/>
+        <w:t xml:space="preserve">        </w:t>
+      </w:r>
+      <w:proofErr w:type="spellStart"/>
+      <w:r>
+        <w:t>Tossable</w:t>
+      </w:r>
+      <w:proofErr w:type="spellEnd"/>
+      <w:r>
+        <w:t xml:space="preserve"> </w:t>
+      </w:r>
+      <w:proofErr w:type="spellStart"/>
+      <w:r>
+        <w:t>tossable</w:t>
+      </w:r>
+      <w:proofErr w:type="spellEnd"/>
+      <w:r>
+        <w:t xml:space="preserve"> = new Rock();</w:t>
+      </w:r>
+      <w:r>
+        <w:br/>
+      </w:r>
+      <w:r>
+        <w:br/>
+        <w:t xml:space="preserve">    }</w:t>
+      </w:r>
+      <w:r>
+        <w:br/>
+        <w:t>}</w:t>
+      </w:r>
+    </w:p>
+    <w:p/>
+    <w:p>
+      <w:pPr>
+        <w:rPr>
+          <w:b/>
+          <w:bCs/>
+        </w:rPr>
+      </w:pPr>
+      <w:r>
+        <w:rPr>
+          <w:b/>
+          <w:bCs/>
+        </w:rPr>
+        <w:t>Question 4)</w:t>
+      </w:r>
+    </w:p>
+    <w:p>
+      <w:pPr>
+        <w:pStyle w:val="ListParagraph"/>
+        <w:numPr>
+          <w:ilvl w:val="0"/>
+          <w:numId w:val="1"/>
+        </w:numPr>
+      </w:pPr>
+      <w:r>
+        <w:t xml:space="preserve">need thse 2 methods </w:t>
+      </w:r>
+    </w:p>
+    <w:p>
+      <w:pPr>
+        <w:shd w:val="clear" w:color="auto" w:fill="1E1F22"/>
+        <w:tabs>
+          <w:tab w:val="left" w:pos="916"/>
+          <w:tab w:val="left" w:pos="1832"/>
+          <w:tab w:val="left" w:pos="2748"/>
+          <w:tab w:val="left" w:pos="3664"/>
+          <w:tab w:val="left" w:pos="4580"/>
+          <w:tab w:val="left" w:pos="5496"/>
+          <w:tab w:val="left" w:pos="6412"/>
+          <w:tab w:val="left" w:pos="7328"/>
+          <w:tab w:val="left" w:pos="8244"/>
+          <w:tab w:val="left" w:pos="9160"/>
+          <w:tab w:val="left" w:pos="10076"/>
+          <w:tab w:val="left" w:pos="10992"/>
+          <w:tab w:val="left" w:pos="11908"/>
+          <w:tab w:val="left" w:pos="12824"/>
+          <w:tab w:val="left" w:pos="13740"/>
+          <w:tab w:val="left" w:pos="14656"/>
+        </w:tabs>
+        <w:spacing w:after="0" w:line="240" w:lineRule="auto"/>
+        <w:ind w:left="360"/>
+        <w:rPr>
+          <w:rFonts w:ascii="Courier New" w:eastAsia="Times New Roman" w:hAnsi="Courier New" w:cs="Courier New"/>
+          <w:color w:val="BCBEC4"/>
+          <w:kern w:val="0"/>
+          <w:sz w:val="20"/>
+          <w:szCs w:val="20"/>
+          <w14:ligatures w14:val="none"/>
+        </w:rPr>
+      </w:pPr>
+      <w:r>
+        <w:rPr>
+          <w:rFonts w:ascii="Courier New" w:eastAsia="Times New Roman" w:hAnsi="Courier New" w:cs="Courier New"/>
+          <w:color w:val="CF8E6D"/>
+          <w:kern w:val="0"/>
+          <w:sz w:val="20"/>
+          <w:szCs w:val="20"/>
+          <w14:ligatures w14:val="none"/>
+        </w:rPr>
+        <w:t xml:space="preserve">public void </w:t>
+      </w:r>
+      <w:proofErr w:type="spellStart"/>
+      <w:proofErr w:type="gramStart"/>
+      <w:r>
+        <w:rPr>
+          <w:rFonts w:ascii="Courier New" w:eastAsia="Times New Roman" w:hAnsi="Courier New" w:cs="Courier New"/>
+          <w:color w:val="56A8F5"/>
+          <w:kern w:val="0"/>
+          <w:sz w:val="20"/>
+          <w:szCs w:val="20"/>
+          <w14:ligatures w14:val="none"/>
+        </w:rPr>
+        <w:t>booleanCanCarry</w:t>
+      </w:r>
+      <w:proofErr w:type="spellEnd"/>
+      <w:r>
+        <w:rPr>
+          <w:rFonts w:ascii="Courier New" w:eastAsia="Times New Roman" w:hAnsi="Courier New" w:cs="Courier New"/>
+          <w:color w:val="BCBEC4"/>
+          <w:kern w:val="0"/>
+          <w:sz w:val="20"/>
+          <w:szCs w:val="20"/>
+          <w14:ligatures w14:val="none"/>
+        </w:rPr>
+        <w:t>(</w:t>
+      </w:r>
+      <w:proofErr w:type="gramEnd"/>
+      <w:r>
+        <w:rPr>
+          <w:rFonts w:ascii="Courier New" w:eastAsia="Times New Roman" w:hAnsi="Courier New" w:cs="Courier New"/>
+          <w:color w:val="CF8E6D"/>
+          <w:kern w:val="0"/>
+          <w:sz w:val="20"/>
+          <w:szCs w:val="20"/>
+          <w14:ligatures w14:val="none"/>
+        </w:rPr>
+        <w:t xml:space="preserve">int </w:t>
+      </w:r>
+      <w:r>
+        <w:rPr>
+          <w:rFonts w:ascii="Courier New" w:eastAsia="Times New Roman" w:hAnsi="Courier New" w:cs="Courier New"/>
+          <w:color w:val="BCBEC4"/>
+          <w:kern w:val="0"/>
+          <w:sz w:val="20"/>
+          <w:szCs w:val="20"/>
+          <w14:ligatures w14:val="none"/>
+        </w:rPr>
+        <w:t>passengers) {</w:t>
+      </w:r>
+      <w:r>
+        <w:rPr>
+          <w:rFonts w:ascii="Courier New" w:eastAsia="Times New Roman" w:hAnsi="Courier New" w:cs="Courier New"/>
+          <w:color w:val="BCBEC4"/>
+          <w:kern w:val="0"/>
+          <w:sz w:val="20"/>
+          <w:szCs w:val="20"/>
+          <w14:ligatures w14:val="none"/>
+        </w:rPr>
+        <w:br/>
+      </w:r>
+      <w:r>
+        <w:rPr>
+          <w:rFonts w:ascii="Courier New" w:eastAsia="Times New Roman" w:hAnsi="Courier New" w:cs="Courier New"/>
+          <w:color w:val="BCBEC4"/>
+          <w:kern w:val="0"/>
+          <w:sz w:val="20"/>
+          <w:szCs w:val="20"/>
+          <w14:ligatures w14:val="none"/>
+        </w:rPr>
+        <w:br/>
+        <w:t>}</w:t>
+      </w:r>
+      <w:r>
+        <w:rPr>
+          <w:rFonts w:ascii="Courier New" w:eastAsia="Times New Roman" w:hAnsi="Courier New" w:cs="Courier New"/>
+          <w:color w:val="BCBEC4"/>
+          <w:kern w:val="0"/>
+          <w:sz w:val="20"/>
+          <w:szCs w:val="20"/>
+          <w14:ligatures w14:val="none"/>
+        </w:rPr>
+        <w:br/>
+      </w:r>
+      <w:r>
+        <w:rPr>
+          <w:rFonts w:ascii="Courier New" w:eastAsia="Times New Roman" w:hAnsi="Courier New" w:cs="Courier New"/>
+          <w:color w:val="BCBEC4"/>
+          <w:kern w:val="0"/>
+          <w:sz w:val="20"/>
+          <w:szCs w:val="20"/>
+          <w14:ligatures w14:val="none"/>
+        </w:rPr>
+        <w:br/>
+      </w:r>
+      <w:r>
+        <w:rPr>
+          <w:rFonts w:ascii="Courier New" w:eastAsia="Times New Roman" w:hAnsi="Courier New" w:cs="Courier New"/>
+          <w:color w:val="CF8E6D"/>
+          <w:kern w:val="0"/>
+          <w:sz w:val="20"/>
+          <w:szCs w:val="20"/>
+          <w14:ligatures w14:val="none"/>
+        </w:rPr>
+        <w:t xml:space="preserve">public double </w:t>
+      </w:r>
+      <w:proofErr w:type="spellStart"/>
+      <w:r>
+        <w:rPr>
+          <w:rFonts w:ascii="Courier New" w:eastAsia="Times New Roman" w:hAnsi="Courier New" w:cs="Courier New"/>
+          <w:color w:val="56A8F5"/>
+          <w:kern w:val="0"/>
+          <w:sz w:val="20"/>
+          <w:szCs w:val="20"/>
+          <w14:ligatures w14:val="none"/>
+        </w:rPr>
+        <w:t>tuneUpCost</w:t>
+      </w:r>
+      <w:proofErr w:type="spellEnd"/>
+      <w:r>
+        <w:rPr>
+          <w:rFonts w:ascii="Courier New" w:eastAsia="Times New Roman" w:hAnsi="Courier New" w:cs="Courier New"/>
+          <w:color w:val="BCBEC4"/>
+          <w:kern w:val="0"/>
+          <w:sz w:val="20"/>
+          <w:szCs w:val="20"/>
+          <w14:ligatures w14:val="none"/>
+        </w:rPr>
+        <w:t>() {</w:t>
+      </w:r>
+      <w:r>
+        <w:rPr>
+          <w:rFonts w:ascii="Courier New" w:eastAsia="Times New Roman" w:hAnsi="Courier New" w:cs="Courier New"/>
+          <w:color w:val="BCBEC4"/>
+          <w:kern w:val="0"/>
+          <w:sz w:val="20"/>
+          <w:szCs w:val="20"/>
+          <w14:ligatures w14:val="none"/>
+        </w:rPr>
+        <w:br/>
+        <w:t xml:space="preserve">    </w:t>
+      </w:r>
+      <w:r>
+        <w:rPr>
+          <w:rFonts w:ascii="Courier New" w:eastAsia="Times New Roman" w:hAnsi="Courier New" w:cs="Courier New"/>
+          <w:color w:val="CF8E6D"/>
+          <w:kern w:val="0"/>
+          <w:sz w:val="20"/>
+          <w:szCs w:val="20"/>
+          <w14:ligatures w14:val="none"/>
+        </w:rPr>
+        <w:t xml:space="preserve">return </w:t>
+      </w:r>
+      <w:r>
+        <w:rPr>
+          <w:rFonts w:ascii="Courier New" w:eastAsia="Times New Roman" w:hAnsi="Courier New" w:cs="Courier New"/>
+          <w:color w:val="2AACB8"/>
+          <w:kern w:val="0"/>
+          <w:sz w:val="20"/>
+          <w:szCs w:val="20"/>
+          <w14:ligatures w14:val="none"/>
+        </w:rPr>
+        <w:t>0</w:t>
+      </w:r>
+      <w:r>
+        <w:rPr>
+          <w:rFonts w:ascii="Courier New" w:eastAsia="Times New Roman" w:hAnsi="Courier New" w:cs="Courier New"/>
+          <w:color w:val="BCBEC4"/>
+          <w:kern w:val="0"/>
+          <w:sz w:val="20"/>
+          <w:szCs w:val="20"/>
+          <w14:ligatures w14:val="none"/>
+        </w:rPr>
+        <w:t>;</w:t>
+      </w:r>
+      <w:r>
+        <w:rPr>
+          <w:rFonts w:ascii="Courier New" w:eastAsia="Times New Roman" w:hAnsi="Courier New" w:cs="Courier New"/>
+          <w:color w:val="BCBEC4"/>
+          <w:kern w:val="0"/>
+          <w:sz w:val="20"/>
+          <w:szCs w:val="20"/>
+          <w14:ligatures w14:val="none"/>
+        </w:rPr>
+        <w:br/>
+        <w:t>}</w:t>
+      </w:r>
+    </w:p>
+    <w:p/>
+    <w:p>
+      <w:pPr>
+        <w:pStyle w:val="ListParagraph"/>
+        <w:numPr>
+          <w:ilvl w:val="0"/>
+          <w:numId w:val="1"/>
+        </w:numPr>
+      </w:pPr>
+      <w:proofErr w:type="gramStart"/>
+      <w:r>
+        <w:t>no</w:t>
+      </w:r>
+      <w:proofErr w:type="gramEnd"/>
+      <w:r>
+        <w:t xml:space="preserve"> its not necessary because its Car related method. so </w:t>
+      </w:r>
+      <w:proofErr w:type="spellStart"/>
+      <w:proofErr w:type="gramStart"/>
+      <w:r>
+        <w:t>its</w:t>
+      </w:r>
+      <w:proofErr w:type="spellEnd"/>
+      <w:proofErr w:type="gramEnd"/>
+      <w:r>
+        <w:t xml:space="preserve"> not common to all class like </w:t>
+      </w:r>
+      <w:proofErr w:type="gramStart"/>
+      <w:r>
+        <w:t>bicycle .</w:t>
+      </w:r>
+      <w:proofErr w:type="gramEnd"/>
+      <w:r>
+        <w:t xml:space="preserve"> so don’t need to add to the </w:t>
+      </w:r>
+      <w:proofErr w:type="spellStart"/>
+      <w:r>
+        <w:t>IVehicle</w:t>
+      </w:r>
+      <w:proofErr w:type="spellEnd"/>
+      <w:r>
+        <w:t>.</w:t>
+      </w:r>
+    </w:p>
+    <w:p>
+      <w:pPr>
+        <w:pStyle w:val="ListParagraph"/>
+      </w:pPr>
+    </w:p>
+    <w:p>
+      <w:pPr>
+        <w:pStyle w:val="ListParagraph"/>
+        <w:numPr>
+          <w:ilvl w:val="0"/>
+          <w:numId w:val="1"/>
+        </w:numPr>
+      </w:pPr>
+      <w:r>
+        <w:t xml:space="preserve">We can use </w:t>
+      </w:r>
+      <w:proofErr w:type="spellStart"/>
+      <w:r>
+        <w:t>IVehicle</w:t>
+      </w:r>
+      <w:proofErr w:type="spellEnd"/>
+      <w:r>
+        <w:t xml:space="preserve"> and Bicycle classes without errors</w:t>
+      </w:r>
+    </w:p>
+    <w:p>
+      <w:pPr>
+        <w:pStyle w:val="ListParagraph"/>
+      </w:pPr>
+    </w:p>
+    <w:p>
+      <w:pPr>
+        <w:pStyle w:val="HTMLPreformatted"/>
+        <w:shd w:val="clear" w:color="auto" w:fill="1E1F22"/>
+        <w:ind w:left="360"/>
+        <w:rPr>
+          <w:color w:val="BCBEC4"/>
+        </w:rPr>
+      </w:pPr>
+    </w:p>
+    <w:p>
+      <w:pPr>
+        <w:pStyle w:val="HTMLPreformatted"/>
+        <w:shd w:val="clear" w:color="auto" w:fill="1E1F22"/>
+        <w:ind w:left="360"/>
+        <w:rPr>
+          <w:color w:val="BCBEC4"/>
+        </w:rPr>
+      </w:pPr>
+      <w:proofErr w:type="spellStart"/>
+      <w:r>
+        <w:rPr>
+          <w:color w:val="BCBEC4"/>
+        </w:rPr>
+        <w:t>oldCar.booleanCanCarry</w:t>
+      </w:r>
+      <w:proofErr w:type="spellEnd"/>
+      <w:r>
+        <w:rPr>
+          <w:color w:val="BCBEC4"/>
+        </w:rPr>
+        <w:t>(</w:t>
+      </w:r>
+      <w:r>
+        <w:rPr>
+          <w:color w:val="2AACB8"/>
+        </w:rPr>
+        <w:t>4</w:t>
+      </w:r>
+      <w:r>
+        <w:rPr>
+          <w:color w:val="BCBEC4"/>
+        </w:rPr>
+        <w:t>);</w:t>
+      </w:r>
+      <w:r>
+        <w:rPr>
+          <w:color w:val="BCBEC4"/>
+        </w:rPr>
+        <w:br/>
+      </w:r>
+      <w:proofErr w:type="spellStart"/>
+      <w:r>
+        <w:rPr>
+          <w:color w:val="BCBEC4"/>
+        </w:rPr>
+        <w:t>oldCar.tuneUpCost</w:t>
+      </w:r>
+      <w:proofErr w:type="spellEnd"/>
+      <w:r>
+        <w:rPr>
+          <w:color w:val="BCBEC4"/>
+        </w:rPr>
+        <w:t>(</w:t>
+      </w:r>
+      <w:proofErr w:type="gramStart"/>
+      <w:r>
+        <w:rPr>
+          <w:color w:val="BCBEC4"/>
+        </w:rPr>
+        <w:t>);</w:t>
+      </w:r>
+      <w:proofErr w:type="gramEnd"/>
+    </w:p>
+    <w:p>
+      <w:pPr>
+        <w:pStyle w:val="ListParagraph"/>
+        <w:numPr>
+          <w:ilvl w:val="0"/>
+          <w:numId w:val="1"/>
+        </w:numPr>
+      </w:pPr>
+    </w:p>
+    <w:p/>
+    <w:p>
+      <w:pPr>
+        <w:pStyle w:val="ListParagraph"/>
+        <w:numPr>
+          <w:ilvl w:val="0"/>
+          <w:numId w:val="1"/>
+        </w:numPr>
+      </w:pPr>
+      <w:proofErr w:type="spellStart"/>
+      <w:r>
+        <w:t>oldCar.booleanCanCarry</w:t>
+      </w:r>
+      <w:proofErr w:type="spellEnd"/>
+      <w:r>
+        <w:t>(4);</w:t>
+      </w:r>
+      <w:r>
+        <w:br/>
+      </w:r>
+      <w:proofErr w:type="spellStart"/>
+      <w:r>
+        <w:t>oldCar.tuneUpCost</w:t>
+      </w:r>
+      <w:proofErr w:type="spellEnd"/>
+      <w:r>
+        <w:t>();</w:t>
+      </w:r>
+      <w:r>
+        <w:br/>
+      </w:r>
+      <w:proofErr w:type="spellStart"/>
+      <w:r>
+        <w:t>oldCar.booleanCanCarry</w:t>
+      </w:r>
+      <w:proofErr w:type="spellEnd"/>
+      <w:r>
+        <w:t>(2005</w:t>
+      </w:r>
+      <w:proofErr w:type="gramStart"/>
+      <w:r>
+        <w:t>);</w:t>
+      </w:r>
+      <w:proofErr w:type="gramEnd"/>
+    </w:p>
+    <w:p/>
+    <w:p>
+      <w:pPr>
+        <w:rPr>
+          <w:b/>
+          <w:bCs/>
+        </w:rPr>
+      </w:pPr>
+      <w:r>
+        <w:rPr>
+          <w:b/>
+          <w:bCs/>
+        </w:rPr>
+        <w:lastRenderedPageBreak/>
+        <w:t>Car.java</w:t>
+      </w:r>
+    </w:p>
+    <w:p>
+      <w:pPr>
+        <w:rPr>
+          <w:b/>
+          <w:bCs/>
+        </w:rPr>
+      </w:pPr>
+    </w:p>
+    <w:p>
+      <w:r>
+        <w:t xml:space="preserve">class Car implements </w:t>
+      </w:r>
+      <w:proofErr w:type="spellStart"/>
+      <w:r>
+        <w:t>IVehicle</w:t>
+      </w:r>
+      <w:proofErr w:type="spellEnd"/>
+      <w:r>
+        <w:t xml:space="preserve"> {</w:t>
+      </w:r>
+      <w:r>
+        <w:br/>
+        <w:t xml:space="preserve">    int mileage;</w:t>
+      </w:r>
+      <w:r>
+        <w:br/>
+        <w:t xml:space="preserve">    int year;</w:t>
+      </w:r>
+      <w:r>
+        <w:br/>
+        <w:t xml:space="preserve">    int </w:t>
+      </w:r>
+      <w:proofErr w:type="spellStart"/>
+      <w:r>
+        <w:t>numDoors</w:t>
+      </w:r>
+      <w:proofErr w:type="spellEnd"/>
+      <w:r>
+        <w:t>;</w:t>
+      </w:r>
+      <w:r>
+        <w:br/>
+      </w:r>
+      <w:r>
+        <w:br/>
+        <w:t xml:space="preserve">    Car(int mileage, int year, int </w:t>
+      </w:r>
+      <w:proofErr w:type="spellStart"/>
+      <w:r>
+        <w:t>numDoors</w:t>
+      </w:r>
+      <w:proofErr w:type="spellEnd"/>
+      <w:r>
+        <w:t>) {</w:t>
+      </w:r>
+      <w:r>
+        <w:br/>
+        <w:t xml:space="preserve">        </w:t>
+      </w:r>
+      <w:proofErr w:type="spellStart"/>
+      <w:r>
+        <w:t>this.mileage</w:t>
+      </w:r>
+      <w:proofErr w:type="spellEnd"/>
+      <w:r>
+        <w:t xml:space="preserve"> = mileage;</w:t>
+      </w:r>
+      <w:r>
+        <w:br/>
+        <w:t xml:space="preserve">        </w:t>
+      </w:r>
+      <w:proofErr w:type="spellStart"/>
+      <w:r>
+        <w:t>this.year</w:t>
+      </w:r>
+      <w:proofErr w:type="spellEnd"/>
+      <w:r>
+        <w:t xml:space="preserve"> = year;</w:t>
+      </w:r>
+      <w:r>
+        <w:br/>
+        <w:t xml:space="preserve">        </w:t>
+      </w:r>
+      <w:proofErr w:type="spellStart"/>
+      <w:r>
+        <w:t>this.numDoors</w:t>
+      </w:r>
+      <w:proofErr w:type="spellEnd"/>
+      <w:r>
+        <w:t xml:space="preserve"> = </w:t>
+      </w:r>
+      <w:proofErr w:type="spellStart"/>
+      <w:r>
+        <w:t>numDoors</w:t>
+      </w:r>
+      <w:proofErr w:type="spellEnd"/>
+      <w:r>
+        <w:t>;</w:t>
+      </w:r>
+      <w:r>
+        <w:br/>
+        <w:t xml:space="preserve">    }</w:t>
+      </w:r>
+      <w:r>
+        <w:br/>
+      </w:r>
+      <w:r>
+        <w:br/>
+        <w:t xml:space="preserve">    public void </w:t>
+      </w:r>
+      <w:proofErr w:type="spellStart"/>
+      <w:r>
+        <w:t>booleanCanCarry</w:t>
+      </w:r>
+      <w:proofErr w:type="spellEnd"/>
+      <w:r>
+        <w:t>(int passengers) {</w:t>
+      </w:r>
+      <w:r>
+        <w:br/>
+        <w:t xml:space="preserve">        </w:t>
+      </w:r>
+      <w:proofErr w:type="spellStart"/>
+      <w:r>
+        <w:t>System.</w:t>
+      </w:r>
+      <w:r>
+        <w:rPr>
+          <w:i/>
+          <w:iCs/>
+        </w:rPr>
+        <w:t>out</w:t>
+      </w:r>
+      <w:r>
+        <w:t>.println</w:t>
+      </w:r>
+      <w:proofErr w:type="spellEnd"/>
+      <w:r>
+        <w:t>("can carry " + passengers + "!");</w:t>
+      </w:r>
+      <w:r>
+        <w:br/>
+        <w:t xml:space="preserve">    }</w:t>
+      </w:r>
+      <w:r>
+        <w:br/>
+      </w:r>
+      <w:r>
+        <w:br/>
+        <w:t xml:space="preserve">    public double </w:t>
+      </w:r>
+      <w:proofErr w:type="spellStart"/>
+      <w:r>
+        <w:t>tuneUpCost</w:t>
+      </w:r>
+      <w:proofErr w:type="spellEnd"/>
+      <w:r>
+        <w:t>() {</w:t>
+      </w:r>
+      <w:r>
+        <w:br/>
+        <w:t xml:space="preserve">        return 100;</w:t>
+      </w:r>
+      <w:r>
+        <w:br/>
+        <w:t xml:space="preserve">    }</w:t>
+      </w:r>
+      <w:r>
+        <w:br/>
+      </w:r>
+      <w:r>
+        <w:br/>
+        <w:t xml:space="preserve">    </w:t>
+      </w:r>
+      <w:proofErr w:type="spellStart"/>
+      <w:r>
+        <w:t>boolean</w:t>
+      </w:r>
+      <w:proofErr w:type="spellEnd"/>
+      <w:r>
+        <w:t xml:space="preserve"> </w:t>
+      </w:r>
+      <w:proofErr w:type="spellStart"/>
+      <w:r>
+        <w:t>builtBefore</w:t>
+      </w:r>
+      <w:proofErr w:type="spellEnd"/>
+      <w:r>
+        <w:t xml:space="preserve">(int </w:t>
+      </w:r>
+      <w:proofErr w:type="spellStart"/>
+      <w:r>
+        <w:t>otherYear</w:t>
+      </w:r>
+      <w:proofErr w:type="spellEnd"/>
+      <w:r>
+        <w:t>) {</w:t>
+      </w:r>
+      <w:r>
+        <w:br/>
+        <w:t xml:space="preserve">        return </w:t>
+      </w:r>
+      <w:proofErr w:type="spellStart"/>
+      <w:r>
+        <w:t>this.year</w:t>
+      </w:r>
+      <w:proofErr w:type="spellEnd"/>
+      <w:r>
+        <w:t xml:space="preserve"> &lt; </w:t>
+      </w:r>
+      <w:proofErr w:type="spellStart"/>
+      <w:r>
+        <w:t>otherYear</w:t>
+      </w:r>
+      <w:proofErr w:type="spellEnd"/>
+      <w:r>
+        <w:t>;</w:t>
+      </w:r>
+      <w:r>
+        <w:br/>
+        <w:t xml:space="preserve">    }</w:t>
+      </w:r>
+      <w:r>
+        <w:br/>
+        <w:t>}</w:t>
+      </w:r>
+    </w:p>
+    <w:p/>
+    <w:p>
+      <w:pPr>
+        <w:rPr>
+          <w:b/>
+          <w:bCs/>
+        </w:rPr>
+      </w:pPr>
+      <w:r>
+        <w:rPr>
+          <w:b/>
+          <w:bCs/>
+        </w:rPr>
+        <w:t>Bicycle.java</w:t>
+      </w:r>
+    </w:p>
+    <w:p>
+      <w:pPr>
+        <w:rPr>
+          <w:b/>
+          <w:bCs/>
+        </w:rPr>
+      </w:pPr>
+    </w:p>
+    <w:p>
+      <w:r>
+        <w:t xml:space="preserve">class Bicycle implements </w:t>
+      </w:r>
+      <w:proofErr w:type="spellStart"/>
+      <w:r>
+        <w:t>IVehicle</w:t>
+      </w:r>
+      <w:proofErr w:type="spellEnd"/>
+      <w:r>
+        <w:t xml:space="preserve"> {</w:t>
+      </w:r>
+      <w:r>
+        <w:br/>
+        <w:t xml:space="preserve">    int mileage;</w:t>
+      </w:r>
+      <w:r>
+        <w:br/>
+        <w:t xml:space="preserve">    int </w:t>
+      </w:r>
+      <w:proofErr w:type="spellStart"/>
+      <w:r>
+        <w:t>numGears</w:t>
+      </w:r>
+      <w:proofErr w:type="spellEnd"/>
+      <w:r>
+        <w:t>;</w:t>
+      </w:r>
+      <w:r>
+        <w:br/>
+      </w:r>
+      <w:r>
+        <w:br/>
+        <w:t xml:space="preserve">    </w:t>
+      </w:r>
+      <w:proofErr w:type="gramStart"/>
+      <w:r>
+        <w:t>Bicycle(</w:t>
+      </w:r>
+      <w:proofErr w:type="gramEnd"/>
+      <w:r>
+        <w:t xml:space="preserve">int mileage, int </w:t>
+      </w:r>
+      <w:proofErr w:type="spellStart"/>
+      <w:r>
+        <w:t>numGears</w:t>
+      </w:r>
+      <w:proofErr w:type="spellEnd"/>
+      <w:r>
+        <w:t>) {</w:t>
+      </w:r>
+      <w:r>
+        <w:br/>
+        <w:t xml:space="preserve">        </w:t>
+      </w:r>
+      <w:proofErr w:type="spellStart"/>
+      <w:r>
+        <w:t>this.mileage</w:t>
+      </w:r>
+      <w:proofErr w:type="spellEnd"/>
+      <w:r>
+        <w:t xml:space="preserve"> = mileage;</w:t>
+      </w:r>
+      <w:r>
+        <w:br/>
+        <w:t xml:space="preserve">        </w:t>
+      </w:r>
+      <w:proofErr w:type="spellStart"/>
+      <w:r>
+        <w:t>this.numGears</w:t>
+      </w:r>
+      <w:proofErr w:type="spellEnd"/>
+      <w:r>
+        <w:t xml:space="preserve"> = </w:t>
+      </w:r>
+      <w:proofErr w:type="spellStart"/>
+      <w:r>
+        <w:t>numGears</w:t>
+      </w:r>
+      <w:proofErr w:type="spellEnd"/>
+      <w:r>
+        <w:t>;</w:t>
+      </w:r>
+      <w:r>
+        <w:br/>
+      </w:r>
+      <w:r>
+        <w:lastRenderedPageBreak/>
+        <w:t xml:space="preserve">    }</w:t>
+      </w:r>
+      <w:r>
+        <w:br/>
+      </w:r>
+      <w:r>
+        <w:br/>
+        <w:t xml:space="preserve">    public void </w:t>
+      </w:r>
+      <w:proofErr w:type="spellStart"/>
+      <w:r>
+        <w:t>booleanCanCarry</w:t>
+      </w:r>
+      <w:proofErr w:type="spellEnd"/>
+      <w:r>
+        <w:t>(int passengers) {</w:t>
+      </w:r>
+      <w:r>
+        <w:br/>
+        <w:t xml:space="preserve">        </w:t>
+      </w:r>
+      <w:proofErr w:type="spellStart"/>
+      <w:r>
+        <w:t>System.</w:t>
+      </w:r>
+      <w:r>
+        <w:rPr>
+          <w:i/>
+          <w:iCs/>
+        </w:rPr>
+        <w:t>out</w:t>
+      </w:r>
+      <w:r>
+        <w:t>.println</w:t>
+      </w:r>
+      <w:proofErr w:type="spellEnd"/>
+      <w:r>
+        <w:t>("can carry " + passengers + "!");</w:t>
+      </w:r>
+      <w:r>
+        <w:br/>
+        <w:t xml:space="preserve">    }</w:t>
+      </w:r>
+      <w:r>
+        <w:br/>
+      </w:r>
+      <w:r>
+        <w:br/>
+        <w:t xml:space="preserve">    public double </w:t>
+      </w:r>
+      <w:proofErr w:type="spellStart"/>
+      <w:r>
+        <w:t>tuneUpCost</w:t>
+      </w:r>
+      <w:proofErr w:type="spellEnd"/>
+      <w:r>
+        <w:t>() {</w:t>
+      </w:r>
+      <w:r>
+        <w:br/>
+        <w:t xml:space="preserve">        return 0;</w:t>
+      </w:r>
+      <w:r>
+        <w:br/>
+        <w:t xml:space="preserve">    }</w:t>
+      </w:r>
+      <w:r>
+        <w:br/>
+        <w:t>}</w:t>
+      </w:r>
+      <w:r>
+        <w:br/>
+      </w:r>
+    </w:p>
+    <w:p/>
+    <w:p>
+      <w:pPr>
+        <w:rPr>
+          <w:b/>
+          <w:bCs/>
+        </w:rPr>
+      </w:pPr>
+      <w:r>
+        <w:rPr>
+          <w:b/>
+          <w:bCs/>
+        </w:rPr>
+        <w:t>IVehicle.java</w:t>
+      </w:r>
+    </w:p>
+    <w:p/>
+    <w:p>
+      <w:r>
+        <w:t xml:space="preserve">interface </w:t>
+      </w:r>
+      <w:proofErr w:type="spellStart"/>
+      <w:r>
+        <w:t>IVehicle</w:t>
+      </w:r>
+      <w:proofErr w:type="spellEnd"/>
+      <w:r>
+        <w:t xml:space="preserve"> {</w:t>
+      </w:r>
+      <w:r>
+        <w:br/>
+      </w:r>
+      <w:r>
+        <w:br/>
+        <w:t xml:space="preserve">    public double </w:t>
+      </w:r>
+      <w:proofErr w:type="spellStart"/>
+      <w:proofErr w:type="gramStart"/>
+      <w:r>
+        <w:t>tuneUpCost</w:t>
+      </w:r>
+      <w:proofErr w:type="spellEnd"/>
+      <w:r>
+        <w:t>(</w:t>
+      </w:r>
+      <w:proofErr w:type="gramEnd"/>
+      <w:r>
+        <w:t>);</w:t>
+      </w:r>
+      <w:r>
+        <w:br/>
+      </w:r>
+      <w:r>
+        <w:br/>
+        <w:t xml:space="preserve">    public void </w:t>
+      </w:r>
+      <w:proofErr w:type="spellStart"/>
+      <w:r>
+        <w:t>booleanCanCarry</w:t>
+      </w:r>
+      <w:proofErr w:type="spellEnd"/>
+      <w:r>
+        <w:t xml:space="preserve">(int </w:t>
+      </w:r>
+      <w:proofErr w:type="spellStart"/>
+      <w:r>
+        <w:t>numPassengers</w:t>
+      </w:r>
+      <w:proofErr w:type="spellEnd"/>
+      <w:r>
+        <w:t>);</w:t>
+      </w:r>
+      <w:r>
+        <w:br/>
+      </w:r>
+      <w:r>
+        <w:br/>
+        <w:t xml:space="preserve">} </w:t>
+      </w:r>
+    </w:p>
+    <w:p/>
+    <w:p>
+      <w:pPr>
+        <w:rPr>
+          <w:b/>
+          <w:bCs/>
+        </w:rPr>
+      </w:pPr>
+      <w:r>
+        <w:rPr>
+          <w:b/>
+          <w:bCs/>
+        </w:rPr>
+        <w:t>Examples.java</w:t>
+      </w:r>
+    </w:p>
+    <w:p>
+      <w:pPr>
+        <w:rPr>
+          <w:b/>
+          <w:bCs/>
+        </w:rPr>
+      </w:pPr>
+    </w:p>
+    <w:p>
+      <w:r>
+        <w:t>public class Examples {</w:t>
+      </w:r>
+      <w:r>
+        <w:br/>
+      </w:r>
+      <w:r>
+        <w:br/>
         <w:t xml:space="preserve">    public static void main(String[] </w:t>
       </w:r>
       <w:proofErr w:type="spellStart"/>
@@ -3175,46 +4319,11 @@
       </w:r>
       <w:r>
         <w:br/>
-      </w:r>
-      <w:r>
-        <w:br/>
-        <w:t xml:space="preserve">        Ball </w:t>
-      </w:r>
-      <w:proofErr w:type="spellStart"/>
-      <w:r>
-        <w:t>ball</w:t>
-      </w:r>
-      <w:proofErr w:type="spellEnd"/>
-      <w:r>
-        <w:t xml:space="preserve"> = new Football("</w:t>
-      </w:r>
-      <w:proofErr w:type="spellStart"/>
-      <w:r>
-        <w:t>spalding</w:t>
-      </w:r>
-      <w:proofErr w:type="spellEnd"/>
-      <w:r>
-        <w:t>");</w:t>
-      </w:r>
-      <w:r>
-        <w:br/>
-        <w:t xml:space="preserve">        Object obj = new Baseball("</w:t>
-      </w:r>
-      <w:proofErr w:type="spellStart"/>
-      <w:r>
-        <w:t>spalding</w:t>
-      </w:r>
-      <w:proofErr w:type="spellEnd"/>
-      <w:r>
-        <w:t>");</w:t>
-      </w:r>
-      <w:r>
-        <w:br/>
-        <w:t xml:space="preserve">        </w:t>
-      </w:r>
-      <w:proofErr w:type="spellStart"/>
-      <w:r>
-        <w:t>Tossable</w:t>
+        <w:t xml:space="preserve">        </w:t>
+      </w:r>
+      <w:proofErr w:type="spellStart"/>
+      <w:r>
+        <w:t>IVehicle</w:t>
       </w:r>
       <w:proofErr w:type="spellEnd"/>
       <w:r>
@@ -3222,11 +4331,88 @@
       </w:r>
       <w:proofErr w:type="spellStart"/>
       <w:r>
-        <w:t>tossable</w:t>
-      </w:r>
-      <w:proofErr w:type="spellEnd"/>
-      <w:r>
-        <w:t xml:space="preserve"> = new Rock();</w:t>
+        <w:t>newKidsBike</w:t>
+      </w:r>
+      <w:proofErr w:type="spellEnd"/>
+      <w:r>
+        <w:t xml:space="preserve"> = new Bicycle(0, 1);</w:t>
+      </w:r>
+      <w:r>
+        <w:br/>
+      </w:r>
+      <w:r>
+        <w:br/>
+        <w:t xml:space="preserve">        </w:t>
+      </w:r>
+      <w:proofErr w:type="spellStart"/>
+      <w:r>
+        <w:t>IVehicle</w:t>
+      </w:r>
+      <w:proofErr w:type="spellEnd"/>
+      <w:r>
+        <w:t xml:space="preserve"> oldCar2 = new Car(200000, 1995, 2);</w:t>
+      </w:r>
+      <w:r>
+        <w:br/>
+        <w:t xml:space="preserve">        oldCar2.booleanCanCarry(4);</w:t>
+      </w:r>
+      <w:r>
+        <w:br/>
+        <w:t xml:space="preserve">        oldCar2.tuneUpCost();</w:t>
+      </w:r>
+      <w:r>
+        <w:br/>
+      </w:r>
+      <w:r>
+        <w:br/>
+        <w:t xml:space="preserve">        Car </w:t>
+      </w:r>
+      <w:proofErr w:type="spellStart"/>
+      <w:r>
+        <w:t>oldCar</w:t>
+      </w:r>
+      <w:proofErr w:type="spellEnd"/>
+      <w:r>
+        <w:t xml:space="preserve"> = new Car(200000, 1995, 2);</w:t>
+      </w:r>
+      <w:r>
+        <w:br/>
+      </w:r>
+      <w:r>
+        <w:lastRenderedPageBreak/>
+        <w:t xml:space="preserve">        </w:t>
+      </w:r>
+      <w:proofErr w:type="spellStart"/>
+      <w:r>
+        <w:t>oldCar.booleanCanCarry</w:t>
+      </w:r>
+      <w:proofErr w:type="spellEnd"/>
+      <w:r>
+        <w:t>(4);</w:t>
+      </w:r>
+      <w:r>
+        <w:br/>
+        <w:t xml:space="preserve">        </w:t>
+      </w:r>
+      <w:proofErr w:type="spellStart"/>
+      <w:r>
+        <w:t>oldCar.tuneUpCost</w:t>
+      </w:r>
+      <w:proofErr w:type="spellEnd"/>
+      <w:r>
+        <w:t>();</w:t>
+      </w:r>
+      <w:r>
+        <w:br/>
+        <w:t xml:space="preserve">        </w:t>
+      </w:r>
+      <w:proofErr w:type="spellStart"/>
+      <w:r>
+        <w:t>oldCar.booleanCanCarry</w:t>
+      </w:r>
+      <w:proofErr w:type="spellEnd"/>
+      <w:r>
+        <w:t>(2005);</w:t>
       </w:r>
       <w:r>
         <w:br/>
@@ -3242,15 +4428,558 @@
     </w:p>
     <w:p/>
     <w:p>
-      <w:r>
-        <w:t>Question 4)</w:t>
+      <w:pPr>
+        <w:rPr>
+          <w:b/>
+          <w:bCs/>
+        </w:rPr>
+      </w:pPr>
+      <w:r>
+        <w:rPr>
+          <w:b/>
+          <w:bCs/>
+        </w:rPr>
+        <w:t>Question 5)</w:t>
+      </w:r>
+    </w:p>
+    <w:p>
+      <w:pPr>
+        <w:pStyle w:val="ListParagraph"/>
+        <w:numPr>
+          <w:ilvl w:val="0"/>
+          <w:numId w:val="3"/>
+        </w:numPr>
+      </w:pPr>
+      <w:r>
+        <w:t xml:space="preserve">can’t define </w:t>
+      </w:r>
+      <w:r>
+        <w:t>owner</w:t>
+      </w:r>
+      <w:r>
+        <w:t xml:space="preserve"> when create </w:t>
+      </w:r>
+      <w:r>
+        <w:t xml:space="preserve">acc object, so first we use owner as null and after creating customer object we can assign that customer object as </w:t>
+      </w:r>
+      <w:proofErr w:type="spellStart"/>
+      <w:proofErr w:type="gramStart"/>
+      <w:r>
+        <w:t>a</w:t>
+      </w:r>
+      <w:proofErr w:type="spellEnd"/>
+      <w:proofErr w:type="gramEnd"/>
+      <w:r>
+        <w:t xml:space="preserve"> account owner</w:t>
+      </w:r>
+    </w:p>
+    <w:p>
+      <w:pPr>
+        <w:pStyle w:val="HTMLPreformatted"/>
+        <w:shd w:val="clear" w:color="auto" w:fill="1E1F22"/>
+        <w:rPr>
+          <w:color w:val="BCBEC4"/>
+        </w:rPr>
+      </w:pPr>
+      <w:r>
+        <w:rPr>
+          <w:color w:val="BCBEC4"/>
+        </w:rPr>
+        <w:t xml:space="preserve">Account acc = </w:t>
+      </w:r>
+      <w:r>
+        <w:rPr>
+          <w:color w:val="CF8E6D"/>
+        </w:rPr>
+        <w:t xml:space="preserve">new </w:t>
+      </w:r>
+      <w:proofErr w:type="gramStart"/>
+      <w:r>
+        <w:rPr>
+          <w:color w:val="BCBEC4"/>
+        </w:rPr>
+        <w:t>Account(</w:t>
+      </w:r>
+      <w:proofErr w:type="gramEnd"/>
+      <w:r>
+        <w:rPr>
+          <w:color w:val="2AACB8"/>
+        </w:rPr>
+        <w:t>1</w:t>
+      </w:r>
+      <w:r>
+        <w:rPr>
+          <w:color w:val="BCBEC4"/>
+        </w:rPr>
+        <w:t xml:space="preserve">, </w:t>
+      </w:r>
+      <w:r>
+        <w:rPr>
+          <w:color w:val="CF8E6D"/>
+        </w:rPr>
+        <w:t>null</w:t>
+      </w:r>
+      <w:r>
+        <w:rPr>
+          <w:color w:val="BCBEC4"/>
+        </w:rPr>
+        <w:t>);</w:t>
+      </w:r>
+      <w:r>
+        <w:rPr>
+          <w:color w:val="BCBEC4"/>
+        </w:rPr>
+        <w:br/>
+        <w:t xml:space="preserve">Customer cus1 = </w:t>
+      </w:r>
+      <w:r>
+        <w:rPr>
+          <w:color w:val="CF8E6D"/>
+        </w:rPr>
+        <w:t xml:space="preserve">new </w:t>
+      </w:r>
+      <w:r>
+        <w:rPr>
+          <w:color w:val="BCBEC4"/>
+        </w:rPr>
+        <w:t>Customer(</w:t>
+      </w:r>
+      <w:r>
+        <w:rPr>
+          <w:color w:val="6AAB73"/>
+        </w:rPr>
+        <w:t>"</w:t>
+      </w:r>
+      <w:proofErr w:type="spellStart"/>
+      <w:r>
+        <w:rPr>
+          <w:color w:val="6AAB73"/>
+        </w:rPr>
+        <w:t>kamal</w:t>
+      </w:r>
+      <w:proofErr w:type="spellEnd"/>
+      <w:r>
+        <w:rPr>
+          <w:color w:val="6AAB73"/>
+        </w:rPr>
+        <w:t>"</w:t>
+      </w:r>
+      <w:r>
+        <w:rPr>
+          <w:color w:val="BCBEC4"/>
+        </w:rPr>
+        <w:t>, acc);</w:t>
+      </w:r>
+      <w:r>
+        <w:rPr>
+          <w:color w:val="BCBEC4"/>
+        </w:rPr>
+        <w:br/>
+      </w:r>
+      <w:proofErr w:type="spellStart"/>
+      <w:r>
+        <w:rPr>
+          <w:color w:val="BCBEC4"/>
+        </w:rPr>
+        <w:t>acc.</w:t>
+      </w:r>
+      <w:r>
+        <w:rPr>
+          <w:color w:val="C77DBB"/>
+        </w:rPr>
+        <w:t>owner</w:t>
+      </w:r>
+      <w:proofErr w:type="spellEnd"/>
+      <w:r>
+        <w:rPr>
+          <w:color w:val="C77DBB"/>
+        </w:rPr>
+        <w:t xml:space="preserve"> </w:t>
+      </w:r>
+      <w:r>
+        <w:rPr>
+          <w:color w:val="BCBEC4"/>
+        </w:rPr>
+        <w:t>= cus1;</w:t>
+      </w:r>
+    </w:p>
+    <w:p/>
+    <w:p>
+      <w:r>
+        <w:t>B)</w:t>
+      </w:r>
+    </w:p>
+    <w:p>
+      <w:pPr>
+        <w:rPr>
+          <w:b/>
+          <w:bCs/>
+        </w:rPr>
+      </w:pPr>
+      <w:r>
+        <w:rPr>
+          <w:b/>
+          <w:bCs/>
+        </w:rPr>
+        <w:t>Customer.java</w:t>
+      </w:r>
+    </w:p>
+    <w:p/>
+    <w:p>
+      <w:r>
+        <w:t>class Customer {</w:t>
+      </w:r>
+      <w:r>
+        <w:br/>
+        <w:t xml:space="preserve">    String name;</w:t>
+      </w:r>
+      <w:r>
+        <w:br/>
+        <w:t xml:space="preserve">    private int password;</w:t>
+      </w:r>
+      <w:r>
+        <w:br/>
+        <w:t xml:space="preserve">    Account </w:t>
+      </w:r>
+      <w:proofErr w:type="spellStart"/>
+      <w:r>
+        <w:t>account</w:t>
+      </w:r>
+      <w:proofErr w:type="spellEnd"/>
+      <w:r>
+        <w:t>;</w:t>
+      </w:r>
+      <w:r>
+        <w:br/>
+      </w:r>
+      <w:r>
+        <w:br/>
+        <w:t xml:space="preserve">    </w:t>
+      </w:r>
+      <w:proofErr w:type="gramStart"/>
+      <w:r>
+        <w:t>Customer(</w:t>
+      </w:r>
+      <w:proofErr w:type="gramEnd"/>
+      <w:r>
+        <w:t>String name, Account account) {</w:t>
+      </w:r>
+      <w:r>
+        <w:br/>
+        <w:t xml:space="preserve">        this.name = name;</w:t>
+      </w:r>
+      <w:r>
+        <w:br/>
+        <w:t xml:space="preserve">        </w:t>
+      </w:r>
+      <w:proofErr w:type="spellStart"/>
+      <w:r>
+        <w:t>this.account</w:t>
+      </w:r>
+      <w:proofErr w:type="spellEnd"/>
+      <w:r>
+        <w:t xml:space="preserve"> = account;</w:t>
+      </w:r>
+      <w:r>
+        <w:br/>
+        <w:t xml:space="preserve">        </w:t>
+      </w:r>
+      <w:proofErr w:type="spellStart"/>
+      <w:r>
+        <w:t>this.password</w:t>
+      </w:r>
+      <w:proofErr w:type="spellEnd"/>
+      <w:r>
+        <w:t xml:space="preserve"> = </w:t>
+      </w:r>
+      <w:proofErr w:type="spellStart"/>
+      <w:r>
+        <w:t>genPassword</w:t>
+      </w:r>
+      <w:proofErr w:type="spellEnd"/>
+      <w:r>
+        <w:t>();</w:t>
+      </w:r>
+      <w:r>
+        <w:br/>
+        <w:t xml:space="preserve">    }</w:t>
+      </w:r>
+      <w:r>
+        <w:br/>
+      </w:r>
+      <w:r>
+        <w:br/>
+        <w:t xml:space="preserve">    private int </w:t>
+      </w:r>
+      <w:proofErr w:type="spellStart"/>
+      <w:r>
+        <w:t>genPassword</w:t>
+      </w:r>
+      <w:proofErr w:type="spellEnd"/>
+      <w:r>
+        <w:t>() {</w:t>
+      </w:r>
+      <w:r>
+        <w:br/>
+        <w:t xml:space="preserve">        return (int)(</w:t>
+      </w:r>
+      <w:proofErr w:type="spellStart"/>
+      <w:r>
+        <w:t>Math.</w:t>
+      </w:r>
+      <w:r>
+        <w:rPr>
+          <w:i/>
+          <w:iCs/>
+        </w:rPr>
+        <w:t>random</w:t>
+      </w:r>
+      <w:proofErr w:type="spellEnd"/>
+      <w:r>
+        <w:t>()*1000);</w:t>
+      </w:r>
+      <w:r>
+        <w:br/>
+        <w:t xml:space="preserve">    }</w:t>
+      </w:r>
+      <w:r>
+        <w:br/>
+      </w:r>
+      <w:r>
+        <w:br/>
+        <w:t>}</w:t>
+      </w:r>
+    </w:p>
+    <w:p/>
+    <w:p>
+      <w:pPr>
+        <w:rPr>
+          <w:b/>
+          <w:bCs/>
+        </w:rPr>
+      </w:pPr>
+      <w:r>
+        <w:rPr>
+          <w:b/>
+          <w:bCs/>
+        </w:rPr>
+        <w:lastRenderedPageBreak/>
+        <w:t>Account.java</w:t>
+      </w:r>
+    </w:p>
+    <w:p>
+      <w:pPr>
+        <w:rPr>
+          <w:b/>
+          <w:bCs/>
+        </w:rPr>
+      </w:pPr>
+    </w:p>
+    <w:p>
+      <w:r>
+        <w:t>class Account {</w:t>
+      </w:r>
+      <w:r>
+        <w:br/>
+        <w:t xml:space="preserve">    int number;</w:t>
+      </w:r>
+      <w:r>
+        <w:br/>
+        <w:t xml:space="preserve">    Customer owner;</w:t>
+      </w:r>
+      <w:r>
+        <w:br/>
+        <w:t xml:space="preserve">    private double balance;</w:t>
+      </w:r>
+      <w:r>
+        <w:br/>
+      </w:r>
+      <w:r>
+        <w:br/>
+        <w:t xml:space="preserve">    </w:t>
+      </w:r>
+      <w:proofErr w:type="gramStart"/>
+      <w:r>
+        <w:t>Account(</w:t>
+      </w:r>
+      <w:proofErr w:type="gramEnd"/>
+      <w:r>
+        <w:t>int number, Customer owner) {</w:t>
+      </w:r>
+      <w:r>
+        <w:br/>
+        <w:t xml:space="preserve">        </w:t>
+      </w:r>
+      <w:proofErr w:type="spellStart"/>
+      <w:r>
+        <w:t>this.number</w:t>
+      </w:r>
+      <w:proofErr w:type="spellEnd"/>
+      <w:r>
+        <w:t xml:space="preserve"> = number;</w:t>
+      </w:r>
+      <w:r>
+        <w:br/>
+        <w:t xml:space="preserve">        </w:t>
+      </w:r>
+      <w:proofErr w:type="spellStart"/>
+      <w:r>
+        <w:t>this.owner</w:t>
+      </w:r>
+      <w:proofErr w:type="spellEnd"/>
+      <w:r>
+        <w:t xml:space="preserve"> = owner;</w:t>
+      </w:r>
+      <w:r>
+        <w:br/>
+        <w:t xml:space="preserve">        </w:t>
+      </w:r>
+      <w:proofErr w:type="spellStart"/>
+      <w:r>
+        <w:t>this.balance</w:t>
+      </w:r>
+      <w:proofErr w:type="spellEnd"/>
+      <w:r>
+        <w:t xml:space="preserve"> = 0;</w:t>
+      </w:r>
+      <w:r>
+        <w:br/>
+        <w:t xml:space="preserve">    }</w:t>
+      </w:r>
+      <w:r>
+        <w:br/>
+        <w:t>}</w:t>
+      </w:r>
+    </w:p>
+    <w:p/>
+    <w:p>
+      <w:pPr>
+        <w:rPr>
+          <w:b/>
+          <w:bCs/>
+        </w:rPr>
+      </w:pPr>
+      <w:r>
+        <w:rPr>
+          <w:b/>
+          <w:bCs/>
+        </w:rPr>
+        <w:t>CustomerAccount.java</w:t>
+      </w:r>
+    </w:p>
+    <w:p/>
+    <w:p>
+      <w:r>
+        <w:t xml:space="preserve">public class </w:t>
+      </w:r>
+      <w:proofErr w:type="spellStart"/>
+      <w:r>
+        <w:t>CustomerAccount</w:t>
+      </w:r>
+      <w:proofErr w:type="spellEnd"/>
+      <w:r>
+        <w:t xml:space="preserve"> {</w:t>
+      </w:r>
+      <w:r>
+        <w:br/>
+      </w:r>
+      <w:r>
+        <w:br/>
+        <w:t xml:space="preserve">    public static void </w:t>
+      </w:r>
+      <w:proofErr w:type="gramStart"/>
+      <w:r>
+        <w:t>main(</w:t>
+      </w:r>
+      <w:proofErr w:type="gramEnd"/>
+      <w:r>
+        <w:t xml:space="preserve">String[] </w:t>
+      </w:r>
+      <w:proofErr w:type="spellStart"/>
+      <w:r>
+        <w:t>args</w:t>
+      </w:r>
+      <w:proofErr w:type="spellEnd"/>
+      <w:r>
+        <w:t>) {</w:t>
+      </w:r>
+      <w:r>
+        <w:br/>
+        <w:t xml:space="preserve">        Account acc = new Account(1, null);</w:t>
+      </w:r>
+      <w:r>
+        <w:br/>
+        <w:t xml:space="preserve">        Customer cus1 = new Customer("</w:t>
+      </w:r>
+      <w:proofErr w:type="spellStart"/>
+      <w:r>
+        <w:t>kamal</w:t>
+      </w:r>
+      <w:proofErr w:type="spellEnd"/>
+      <w:r>
+        <w:t>", acc);</w:t>
+      </w:r>
+      <w:r>
+        <w:br/>
+        <w:t xml:space="preserve">        </w:t>
+      </w:r>
+      <w:proofErr w:type="spellStart"/>
+      <w:r>
+        <w:t>acc.owner</w:t>
+      </w:r>
+      <w:proofErr w:type="spellEnd"/>
+      <w:r>
+        <w:t xml:space="preserve"> = cus1;</w:t>
+      </w:r>
+      <w:r>
+        <w:br/>
+      </w:r>
+      <w:r>
+        <w:br/>
+        <w:t xml:space="preserve">        //</w:t>
+      </w:r>
+      <w:proofErr w:type="spellStart"/>
+      <w:r>
+        <w:t>System.out.println</w:t>
+      </w:r>
+      <w:proofErr w:type="spellEnd"/>
+      <w:r>
+        <w:t>(cus1.name+" "+cus1.password+" "+cus1.account.number+" "+cus1.account.balance+" "+cus1.account.owner.name);</w:t>
+      </w:r>
+      <w:r>
+        <w:br/>
+        <w:t xml:space="preserve">    }</w:t>
+      </w:r>
+      <w:r>
+        <w:br/>
+        <w:t>}</w:t>
       </w:r>
     </w:p>
     <w:p/>
     <w:p/>
     <w:p/>
+    <w:p/>
+    <w:p/>
+    <w:p>
+      <w:r>
+        <w:lastRenderedPageBreak/>
+        <w:t>Question 6)</w:t>
+      </w:r>
+    </w:p>
+    <w:p/>
+    <w:p/>
+    <w:p/>
+    <w:p>
+      <w:pPr>
+        <w:rPr>
+          <w:b/>
+          <w:bCs/>
+        </w:rPr>
+      </w:pPr>
+    </w:p>
+    <w:p/>
     <w:sectPr>
-      <w:headerReference w:type="default" r:id="rId7"/>
+      <w:headerReference w:type="default" r:id="rId8"/>
       <w:pgSz w:w="12240" w:h="15840"/>
       <w:pgMar w:top="1440" w:right="1440" w:bottom="1440" w:left="1440" w:header="720" w:footer="720" w:gutter="0"/>
       <w:cols w:space="720"/>
@@ -3338,6 +5067,288 @@
     </w:pPr>
   </w:p>
 </w:hdr>
+</file>
+
+<file path=word/numbering.xml><?xml version="1.0" encoding="utf-8"?>
+<w:numbering xmlns:wpc="http://schemas.microsoft.com/office/word/2010/wordprocessingCanvas" xmlns:cx="http://schemas.microsoft.com/office/drawing/2014/chartex" xmlns:cx1="http://schemas.microsoft.com/office/drawing/2015/9/8/chartex" xmlns:cx2="http://schemas.microsoft.com/office/drawing/2015/10/21/chartex" xmlns:cx3="http://schemas.microsoft.com/office/drawing/2016/5/9/chartex" xmlns:cx4="http://schemas.microsoft.com/office/drawing/2016/5/10/chartex" xmlns:cx5="http://schemas.microsoft.com/office/drawing/2016/5/11/chartex" xmlns:cx6="http://schemas.microsoft.com/office/drawing/2016/5/12/chartex" xmlns:cx7="http://schemas.microsoft.com/office/drawing/2016/5/13/chartex" xmlns:cx8="http://schemas.microsoft.com/office/drawing/2016/5/14/chartex" xmlns:mc="http://schemas.openxmlformats.org/markup-compatibility/2006" xmlns:aink="http://schemas.microsoft.com/office/drawing/2016/ink" xmlns:am3d="http://schemas.microsoft.com/office/drawing/2017/model3d" xmlns:o="urn:schemas-microsoft-com:office:office" xmlns:oel="http://schemas.microsoft.com/office/2019/extlst" xmlns:r="http://schemas.openxmlformats.org/officeDocument/2006/relationships" xmlns:m="http://schemas.openxmlformats.org/officeDocument/2006/math" xmlns:v="urn:schemas-microsoft-com:vml" xmlns:wp14="http://schemas.microsoft.com/office/word/2010/wordprocessingDrawing" xmlns:wp="http://schemas.openxmlformats.org/drawingml/2006/wordprocessingDrawing" xmlns:w10="urn:schemas-microsoft-com:office:word" xmlns:w="http://schemas.openxmlformats.org/wordprocessingml/2006/main" xmlns:w14="http://schemas.microsoft.com/office/word/2010/wordml" xmlns:w15="http://schemas.microsoft.com/office/word/2012/wordml" xmlns:w16cex="http://schemas.microsoft.com/office/word/2018/wordml/cex" xmlns:w16cid="http://schemas.microsoft.com/office/word/2016/wordml/cid" xmlns:w16="http://schemas.microsoft.com/office/word/2018/wordml" xmlns:w16du="http://schemas.microsoft.com/office/word/2023/wordml/word16du" xmlns:w16sdtdh="http://schemas.microsoft.com/office/word/2020/wordml/sdtdatahash" xmlns:w16sdtfl="http://schemas.microsoft.com/office/word/2024/wordml/sdtformatlock" xmlns:w16se="http://schemas.microsoft.com/office/word/2015/wordml/symex" xmlns:wpg="http://schemas.microsoft.com/office/word/2010/wordprocessingGroup" xmlns:wpi="http://schemas.microsoft.com/office/word/2010/wordprocessingInk" xmlns:wne="http://schemas.microsoft.com/office/word/2006/wordml" xmlns:wps="http://schemas.microsoft.com/office/word/2010/wordprocessingShape" mc:Ignorable="w14 w15 w16se w16cid w16 w16cex w16sdtdh w16sdtfl w16du wp14">
+  <w:abstractNum w:abstractNumId="0" w15:restartNumberingAfterBreak="0">
+    <w:nsid w:val="03A5022C"/>
+    <w:multiLevelType w:val="hybridMultilevel"/>
+    <w:tmpl w:val="CE52C07A"/>
+    <w:lvl w:ilvl="0" w:tplc="04090017">
+      <w:start w:val="1"/>
+      <w:numFmt w:val="lowerLetter"/>
+      <w:lvlText w:val="%1)"/>
+      <w:lvlJc w:val="left"/>
+      <w:pPr>
+        <w:ind w:left="720" w:hanging="360"/>
+      </w:pPr>
+      <w:rPr>
+        <w:rFonts w:hint="default"/>
+      </w:rPr>
+    </w:lvl>
+    <w:lvl w:ilvl="1" w:tplc="04090019" w:tentative="1">
+      <w:start w:val="1"/>
+      <w:numFmt w:val="lowerLetter"/>
+      <w:lvlText w:val="%2."/>
+      <w:lvlJc w:val="left"/>
+      <w:pPr>
+        <w:ind w:left="1440" w:hanging="360"/>
+      </w:pPr>
+    </w:lvl>
+    <w:lvl w:ilvl="2" w:tplc="0409001B" w:tentative="1">
+      <w:start w:val="1"/>
+      <w:numFmt w:val="lowerRoman"/>
+      <w:lvlText w:val="%3."/>
+      <w:lvlJc w:val="right"/>
+      <w:pPr>
+        <w:ind w:left="2160" w:hanging="180"/>
+      </w:pPr>
+    </w:lvl>
+    <w:lvl w:ilvl="3" w:tplc="0409000F" w:tentative="1">
+      <w:start w:val="1"/>
+      <w:numFmt w:val="decimal"/>
+      <w:lvlText w:val="%4."/>
+      <w:lvlJc w:val="left"/>
+      <w:pPr>
+        <w:ind w:left="2880" w:hanging="360"/>
+      </w:pPr>
+    </w:lvl>
+    <w:lvl w:ilvl="4" w:tplc="04090019" w:tentative="1">
+      <w:start w:val="1"/>
+      <w:numFmt w:val="lowerLetter"/>
+      <w:lvlText w:val="%5."/>
+      <w:lvlJc w:val="left"/>
+      <w:pPr>
+        <w:ind w:left="3600" w:hanging="360"/>
+      </w:pPr>
+    </w:lvl>
+    <w:lvl w:ilvl="5" w:tplc="0409001B" w:tentative="1">
+      <w:start w:val="1"/>
+      <w:numFmt w:val="lowerRoman"/>
+      <w:lvlText w:val="%6."/>
+      <w:lvlJc w:val="right"/>
+      <w:pPr>
+        <w:ind w:left="4320" w:hanging="180"/>
+      </w:pPr>
+    </w:lvl>
+    <w:lvl w:ilvl="6" w:tplc="0409000F" w:tentative="1">
+      <w:start w:val="1"/>
+      <w:numFmt w:val="decimal"/>
+      <w:lvlText w:val="%7."/>
+      <w:lvlJc w:val="left"/>
+      <w:pPr>
+        <w:ind w:left="5040" w:hanging="360"/>
+      </w:pPr>
+    </w:lvl>
+    <w:lvl w:ilvl="7" w:tplc="04090019" w:tentative="1">
+      <w:start w:val="1"/>
+      <w:numFmt w:val="lowerLetter"/>
+      <w:lvlText w:val="%8."/>
+      <w:lvlJc w:val="left"/>
+      <w:pPr>
+        <w:ind w:left="5760" w:hanging="360"/>
+      </w:pPr>
+    </w:lvl>
+    <w:lvl w:ilvl="8" w:tplc="0409001B" w:tentative="1">
+      <w:start w:val="1"/>
+      <w:numFmt w:val="lowerRoman"/>
+      <w:lvlText w:val="%9."/>
+      <w:lvlJc w:val="right"/>
+      <w:pPr>
+        <w:ind w:left="6480" w:hanging="180"/>
+      </w:pPr>
+    </w:lvl>
+  </w:abstractNum>
+  <w:abstractNum w:abstractNumId="1" w15:restartNumberingAfterBreak="0">
+    <w:nsid w:val="2BE11C3D"/>
+    <w:multiLevelType w:val="hybridMultilevel"/>
+    <w:tmpl w:val="4664C4E2"/>
+    <w:lvl w:ilvl="0" w:tplc="04090017">
+      <w:start w:val="1"/>
+      <w:numFmt w:val="lowerLetter"/>
+      <w:lvlText w:val="%1)"/>
+      <w:lvlJc w:val="left"/>
+      <w:pPr>
+        <w:ind w:left="720" w:hanging="360"/>
+      </w:pPr>
+      <w:rPr>
+        <w:rFonts w:hint="default"/>
+      </w:rPr>
+    </w:lvl>
+    <w:lvl w:ilvl="1" w:tplc="04090019" w:tentative="1">
+      <w:start w:val="1"/>
+      <w:numFmt w:val="lowerLetter"/>
+      <w:lvlText w:val="%2."/>
+      <w:lvlJc w:val="left"/>
+      <w:pPr>
+        <w:ind w:left="1440" w:hanging="360"/>
+      </w:pPr>
+    </w:lvl>
+    <w:lvl w:ilvl="2" w:tplc="0409001B" w:tentative="1">
+      <w:start w:val="1"/>
+      <w:numFmt w:val="lowerRoman"/>
+      <w:lvlText w:val="%3."/>
+      <w:lvlJc w:val="right"/>
+      <w:pPr>
+        <w:ind w:left="2160" w:hanging="180"/>
+      </w:pPr>
+    </w:lvl>
+    <w:lvl w:ilvl="3" w:tplc="0409000F" w:tentative="1">
+      <w:start w:val="1"/>
+      <w:numFmt w:val="decimal"/>
+      <w:lvlText w:val="%4."/>
+      <w:lvlJc w:val="left"/>
+      <w:pPr>
+        <w:ind w:left="2880" w:hanging="360"/>
+      </w:pPr>
+    </w:lvl>
+    <w:lvl w:ilvl="4" w:tplc="04090019" w:tentative="1">
+      <w:start w:val="1"/>
+      <w:numFmt w:val="lowerLetter"/>
+      <w:lvlText w:val="%5."/>
+      <w:lvlJc w:val="left"/>
+      <w:pPr>
+        <w:ind w:left="3600" w:hanging="360"/>
+      </w:pPr>
+    </w:lvl>
+    <w:lvl w:ilvl="5" w:tplc="0409001B" w:tentative="1">
+      <w:start w:val="1"/>
+      <w:numFmt w:val="lowerRoman"/>
+      <w:lvlText w:val="%6."/>
+      <w:lvlJc w:val="right"/>
+      <w:pPr>
+        <w:ind w:left="4320" w:hanging="180"/>
+      </w:pPr>
+    </w:lvl>
+    <w:lvl w:ilvl="6" w:tplc="0409000F" w:tentative="1">
+      <w:start w:val="1"/>
+      <w:numFmt w:val="decimal"/>
+      <w:lvlText w:val="%7."/>
+      <w:lvlJc w:val="left"/>
+      <w:pPr>
+        <w:ind w:left="5040" w:hanging="360"/>
+      </w:pPr>
+    </w:lvl>
+    <w:lvl w:ilvl="7" w:tplc="04090019" w:tentative="1">
+      <w:start w:val="1"/>
+      <w:numFmt w:val="lowerLetter"/>
+      <w:lvlText w:val="%8."/>
+      <w:lvlJc w:val="left"/>
+      <w:pPr>
+        <w:ind w:left="5760" w:hanging="360"/>
+      </w:pPr>
+    </w:lvl>
+    <w:lvl w:ilvl="8" w:tplc="0409001B" w:tentative="1">
+      <w:start w:val="1"/>
+      <w:numFmt w:val="lowerRoman"/>
+      <w:lvlText w:val="%9."/>
+      <w:lvlJc w:val="right"/>
+      <w:pPr>
+        <w:ind w:left="6480" w:hanging="180"/>
+      </w:pPr>
+    </w:lvl>
+  </w:abstractNum>
+  <w:abstractNum w:abstractNumId="2" w15:restartNumberingAfterBreak="0">
+    <w:nsid w:val="76C65B18"/>
+    <w:multiLevelType w:val="hybridMultilevel"/>
+    <w:tmpl w:val="BB2C2ECC"/>
+    <w:lvl w:ilvl="0" w:tplc="58F64CE0">
+      <w:start w:val="1"/>
+      <w:numFmt w:val="lowerLetter"/>
+      <w:lvlText w:val="%1)"/>
+      <w:lvlJc w:val="left"/>
+      <w:pPr>
+        <w:ind w:left="720" w:hanging="360"/>
+      </w:pPr>
+      <w:rPr>
+        <w:rFonts w:hint="default"/>
+        <w:b/>
+      </w:rPr>
+    </w:lvl>
+    <w:lvl w:ilvl="1" w:tplc="04090019" w:tentative="1">
+      <w:start w:val="1"/>
+      <w:numFmt w:val="lowerLetter"/>
+      <w:lvlText w:val="%2."/>
+      <w:lvlJc w:val="left"/>
+      <w:pPr>
+        <w:ind w:left="1440" w:hanging="360"/>
+      </w:pPr>
+    </w:lvl>
+    <w:lvl w:ilvl="2" w:tplc="0409001B" w:tentative="1">
+      <w:start w:val="1"/>
+      <w:numFmt w:val="lowerRoman"/>
+      <w:lvlText w:val="%3."/>
+      <w:lvlJc w:val="right"/>
+      <w:pPr>
+        <w:ind w:left="2160" w:hanging="180"/>
+      </w:pPr>
+    </w:lvl>
+    <w:lvl w:ilvl="3" w:tplc="0409000F" w:tentative="1">
+      <w:start w:val="1"/>
+      <w:numFmt w:val="decimal"/>
+      <w:lvlText w:val="%4."/>
+      <w:lvlJc w:val="left"/>
+      <w:pPr>
+        <w:ind w:left="2880" w:hanging="360"/>
+      </w:pPr>
+    </w:lvl>
+    <w:lvl w:ilvl="4" w:tplc="04090019" w:tentative="1">
+      <w:start w:val="1"/>
+      <w:numFmt w:val="lowerLetter"/>
+      <w:lvlText w:val="%5."/>
+      <w:lvlJc w:val="left"/>
+      <w:pPr>
+        <w:ind w:left="3600" w:hanging="360"/>
+      </w:pPr>
+    </w:lvl>
+    <w:lvl w:ilvl="5" w:tplc="0409001B" w:tentative="1">
+      <w:start w:val="1"/>
+      <w:numFmt w:val="lowerRoman"/>
+      <w:lvlText w:val="%6."/>
+      <w:lvlJc w:val="right"/>
+      <w:pPr>
+        <w:ind w:left="4320" w:hanging="180"/>
+      </w:pPr>
+    </w:lvl>
+    <w:lvl w:ilvl="6" w:tplc="0409000F" w:tentative="1">
+      <w:start w:val="1"/>
+      <w:numFmt w:val="decimal"/>
+      <w:lvlText w:val="%7."/>
+      <w:lvlJc w:val="left"/>
+      <w:pPr>
+        <w:ind w:left="5040" w:hanging="360"/>
+      </w:pPr>
+    </w:lvl>
+    <w:lvl w:ilvl="7" w:tplc="04090019" w:tentative="1">
+      <w:start w:val="1"/>
+      <w:numFmt w:val="lowerLetter"/>
+      <w:lvlText w:val="%8."/>
+      <w:lvlJc w:val="left"/>
+      <w:pPr>
+        <w:ind w:left="5760" w:hanging="360"/>
+      </w:pPr>
+    </w:lvl>
+    <w:lvl w:ilvl="8" w:tplc="0409001B" w:tentative="1">
+      <w:start w:val="1"/>
+      <w:numFmt w:val="lowerRoman"/>
+      <w:lvlText w:val="%9."/>
+      <w:lvlJc w:val="right"/>
+      <w:pPr>
+        <w:ind w:left="6480" w:hanging="180"/>
+      </w:pPr>
+    </w:lvl>
+  </w:abstractNum>
+  <w:num w:numId="1" w16cid:durableId="1872306115">
+    <w:abstractNumId w:val="1"/>
+  </w:num>
+  <w:num w:numId="2" w16cid:durableId="512035562">
+    <w:abstractNumId w:val="0"/>
+  </w:num>
+  <w:num w:numId="3" w16cid:durableId="684482814">
+    <w:abstractNumId w:val="2"/>
+  </w:num>
+</w:numbering>
 </file>
 
 <file path=word/styles.xml><?xml version="1.0" encoding="utf-8"?>
@@ -4319,6 +6330,58 @@
       </w:tblBorders>
     </w:tblPr>
   </w:style>
+  <w:style w:type="paragraph" w:styleId="HTMLPreformatted">
+    <w:name w:val="HTML Preformatted"/>
+    <w:basedOn w:val="Normal"/>
+    <w:link w:val="HTMLPreformattedChar"/>
+    <w:uiPriority w:val="99"/>
+    <w:semiHidden/>
+    <w:unhideWhenUsed/>
+    <w:rsid w:val="0065338D"/>
+    <w:pPr>
+      <w:tabs>
+        <w:tab w:val="left" w:pos="916"/>
+        <w:tab w:val="left" w:pos="1832"/>
+        <w:tab w:val="left" w:pos="2748"/>
+        <w:tab w:val="left" w:pos="3664"/>
+        <w:tab w:val="left" w:pos="4580"/>
+        <w:tab w:val="left" w:pos="5496"/>
+        <w:tab w:val="left" w:pos="6412"/>
+        <w:tab w:val="left" w:pos="7328"/>
+        <w:tab w:val="left" w:pos="8244"/>
+        <w:tab w:val="left" w:pos="9160"/>
+        <w:tab w:val="left" w:pos="10076"/>
+        <w:tab w:val="left" w:pos="10992"/>
+        <w:tab w:val="left" w:pos="11908"/>
+        <w:tab w:val="left" w:pos="12824"/>
+        <w:tab w:val="left" w:pos="13740"/>
+        <w:tab w:val="left" w:pos="14656"/>
+      </w:tabs>
+      <w:spacing w:after="0" w:line="240" w:lineRule="auto"/>
+    </w:pPr>
+    <w:rPr>
+      <w:rFonts w:ascii="Courier New" w:eastAsia="Times New Roman" w:hAnsi="Courier New" w:cs="Courier New"/>
+      <w:kern w:val="0"/>
+      <w:sz w:val="20"/>
+      <w:szCs w:val="20"/>
+      <w14:ligatures w14:val="none"/>
+    </w:rPr>
+  </w:style>
+  <w:style w:type="character" w:customStyle="1" w:styleId="HTMLPreformattedChar">
+    <w:name w:val="HTML Preformatted Char"/>
+    <w:basedOn w:val="DefaultParagraphFont"/>
+    <w:link w:val="HTMLPreformatted"/>
+    <w:uiPriority w:val="99"/>
+    <w:semiHidden/>
+    <w:rsid w:val="0065338D"/>
+    <w:rPr>
+      <w:rFonts w:ascii="Courier New" w:eastAsia="Times New Roman" w:hAnsi="Courier New" w:cs="Courier New"/>
+      <w:kern w:val="0"/>
+      <w:sz w:val="20"/>
+      <w:szCs w:val="20"/>
+      <w14:ligatures w14:val="none"/>
+    </w:rPr>
+  </w:style>
 </w:styles>
 </file>
 

</xml_diff>